<commit_message>
j'ai retiré mon numéro de téléphone de l'application et avancé la diapo
</commit_message>
<xml_diff>
--- a/irondelle doc/application fonctionnement.docx
+++ b/irondelle doc/application fonctionnement.docx
@@ -291,7 +291,7 @@
                 <w:noProof/>
                 <w:webHidden/>
               </w:rPr>
-              <w:t>2</w:t>
+              <w:t>3</w:t>
             </w:r>
             <w:r>
               <w:rPr>
@@ -363,7 +363,7 @@
                 <w:noProof/>
                 <w:webHidden/>
               </w:rPr>
-              <w:t>2</w:t>
+              <w:t>3</w:t>
             </w:r>
             <w:r>
               <w:rPr>
@@ -435,7 +435,7 @@
                 <w:noProof/>
                 <w:webHidden/>
               </w:rPr>
-              <w:t>2</w:t>
+              <w:t>3</w:t>
             </w:r>
             <w:r>
               <w:rPr>
@@ -507,7 +507,7 @@
                 <w:noProof/>
                 <w:webHidden/>
               </w:rPr>
-              <w:t>2</w:t>
+              <w:t>3</w:t>
             </w:r>
             <w:r>
               <w:rPr>
@@ -579,7 +579,7 @@
                 <w:noProof/>
                 <w:webHidden/>
               </w:rPr>
-              <w:t>3</w:t>
+              <w:t>4</w:t>
             </w:r>
             <w:r>
               <w:rPr>
@@ -651,7 +651,7 @@
                 <w:noProof/>
                 <w:webHidden/>
               </w:rPr>
-              <w:t>5</w:t>
+              <w:t>6</w:t>
             </w:r>
             <w:r>
               <w:rPr>
@@ -723,7 +723,7 @@
                 <w:noProof/>
                 <w:webHidden/>
               </w:rPr>
-              <w:t>6</w:t>
+              <w:t>7</w:t>
             </w:r>
             <w:r>
               <w:rPr>
@@ -795,7 +795,7 @@
                 <w:noProof/>
                 <w:webHidden/>
               </w:rPr>
-              <w:t>7</w:t>
+              <w:t>8</w:t>
             </w:r>
             <w:r>
               <w:rPr>
@@ -2474,9 +2474,9 @@
         </w:rPr>
         <w:drawing>
           <wp:inline distT="0" distB="0" distL="0" distR="0">
-            <wp:extent cx="2192122" cy="3896334"/>
-            <wp:effectExtent l="0" t="0" r="0" b="9525"/>
-            <wp:docPr id="8" name="Image 8"/>
+            <wp:extent cx="2194560" cy="3896360"/>
+            <wp:effectExtent l="0" t="0" r="0" b="8890"/>
+            <wp:docPr id="3" name="Image 3"/>
             <wp:cNvGraphicFramePr>
               <a:graphicFrameLocks xmlns:a="http://schemas.openxmlformats.org/drawingml/2006/main" noChangeAspect="1"/>
             </wp:cNvGraphicFramePr>
@@ -2484,13 +2484,13 @@
               <a:graphicData uri="http://schemas.openxmlformats.org/drawingml/2006/picture">
                 <pic:pic xmlns:pic="http://schemas.openxmlformats.org/drawingml/2006/picture">
                   <pic:nvPicPr>
-                    <pic:cNvPr id="0" name="Picture 10"/>
+                    <pic:cNvPr id="0" name="Picture 1"/>
                     <pic:cNvPicPr>
                       <a:picLocks noChangeAspect="1" noChangeArrowheads="1"/>
                     </pic:cNvPicPr>
                   </pic:nvPicPr>
                   <pic:blipFill>
-                    <a:blip r:embed="rId11" cstate="print">
+                    <a:blip r:embed="rId11">
                       <a:extLst>
                         <a:ext uri="{28A0092B-C50C-407E-A947-70E740481C1C}">
                           <a14:useLocalDpi xmlns:a14="http://schemas.microsoft.com/office/drawing/2010/main" val="0"/>
@@ -2505,7 +2505,7 @@
                   <pic:spPr bwMode="auto">
                     <a:xfrm>
                       <a:off x="0" y="0"/>
-                      <a:ext cx="2213499" cy="3934330"/>
+                      <a:ext cx="2194560" cy="3896360"/>
                     </a:xfrm>
                     <a:prstGeom prst="rect">
                       <a:avLst/>
@@ -2806,6 +2806,8 @@
           <w:lang w:eastAsia="fr-FR"/>
         </w:rPr>
       </w:pPr>
+      <w:bookmarkStart w:id="6" w:name="_GoBack"/>
+      <w:bookmarkEnd w:id="6"/>
     </w:p>
     <w:p>
       <w:pPr>
@@ -2906,7 +2908,7 @@
           <w:lang w:eastAsia="fr-FR"/>
         </w:rPr>
       </w:pPr>
-      <w:bookmarkStart w:id="6" w:name="_Toc504056597"/>
+      <w:bookmarkStart w:id="7" w:name="_Toc504056597"/>
       <w:r>
         <w:rPr>
           <w:rFonts w:ascii="Arial" w:eastAsia="Times New Roman" w:hAnsi="Arial" w:cs="Arial"/>
@@ -2915,7 +2917,7 @@
         <w:lastRenderedPageBreak/>
         <w:t>Schémas de câblage alimentation Arduino</w:t>
       </w:r>
-      <w:bookmarkEnd w:id="6"/>
+      <w:bookmarkEnd w:id="7"/>
     </w:p>
     <w:p>
       <w:pPr>
@@ -3138,7 +3140,7 @@
           <w:lang w:eastAsia="fr-FR"/>
         </w:rPr>
       </w:pPr>
-      <w:bookmarkStart w:id="7" w:name="_Toc504056598"/>
+      <w:bookmarkStart w:id="8" w:name="_Toc504056598"/>
       <w:r>
         <w:rPr>
           <w:rFonts w:ascii="Arial" w:hAnsi="Arial" w:cs="Arial"/>
@@ -3147,7 +3149,7 @@
         <w:lastRenderedPageBreak/>
         <w:t>Coût</w:t>
       </w:r>
-      <w:bookmarkEnd w:id="7"/>
+      <w:bookmarkEnd w:id="8"/>
     </w:p>
     <w:p>
       <w:pPr>
@@ -3974,8 +3976,6 @@
           <w:lang w:eastAsia="fr-FR"/>
         </w:rPr>
       </w:pPr>
-      <w:bookmarkStart w:id="8" w:name="_GoBack"/>
-      <w:bookmarkEnd w:id="8"/>
     </w:p>
     <w:sectPr>
       <w:pgSz w:w="11906" w:h="16838"/>
@@ -5225,7 +5225,7 @@
 </file>
 
 <file path=customXml/itemProps1.xml><?xml version="1.0" encoding="utf-8"?>
-<ds:datastoreItem xmlns:ds="http://schemas.openxmlformats.org/officeDocument/2006/customXml" ds:itemID="{B0E1D71A-DFDC-4AB4-8A32-FC1972B29D36}">
+<ds:datastoreItem xmlns:ds="http://schemas.openxmlformats.org/officeDocument/2006/customXml" ds:itemID="{32905B3E-122D-4D7B-A2D2-8F7C18CA46C6}">
   <ds:schemaRefs>
     <ds:schemaRef ds:uri="http://schemas.openxmlformats.org/officeDocument/2006/bibliography"/>
   </ds:schemaRefs>

</xml_diff>

<commit_message>
Améloration graphique de la documentation
</commit_message>
<xml_diff>
--- a/irondelle doc/application fonctionnement.docx
+++ b/irondelle doc/application fonctionnement.docx
@@ -11,7 +11,6 @@
           <w:szCs w:val="200"/>
         </w:rPr>
       </w:pPr>
-      <w:bookmarkStart w:id="0" w:name="_GoBack"/>
       <w:r>
         <w:rPr>
           <w:rFonts w:ascii="Arial Rounded MT Bold" w:hAnsi="Arial Rounded MT Bold"/>
@@ -76,7 +75,6 @@
           </wp:anchor>
         </w:drawing>
       </w:r>
-      <w:bookmarkEnd w:id="0"/>
     </w:p>
     <w:p>
       <w:pPr>
@@ -115,37 +113,26 @@
     </w:p>
     <w:p>
       <w:pPr>
-        <w:jc w:val="center"/>
-      </w:pPr>
-    </w:p>
-    <w:p>
-      <w:pPr>
-        <w:jc w:val="center"/>
-      </w:pPr>
-    </w:p>
-    <w:p>
-      <w:pPr>
-        <w:jc w:val="center"/>
-      </w:pPr>
-    </w:p>
-    <w:p/>
-    <w:p>
-      <w:pPr>
-        <w:pStyle w:val="Titre"/>
-        <w:rPr>
-          <w:rFonts w:ascii="Arial" w:hAnsi="Arial" w:cs="Arial"/>
-          <w:color w:val="000000" w:themeColor="text1"/>
-          <w:u w:val="single"/>
-        </w:rPr>
+        <w:tabs>
+          <w:tab w:val="left" w:pos="5631"/>
+        </w:tabs>
+      </w:pPr>
+    </w:p>
+    <w:p>
+      <w:pPr>
+        <w:tabs>
+          <w:tab w:val="left" w:pos="5631"/>
+        </w:tabs>
         <w:sectPr>
-          <w:headerReference w:type="default" r:id="rId9"/>
-          <w:footerReference w:type="default" r:id="rId10"/>
           <w:pgSz w:w="16838" w:h="11906" w:orient="landscape"/>
           <w:pgMar w:top="1417" w:right="1417" w:bottom="1417" w:left="1417" w:header="708" w:footer="708" w:gutter="0"/>
           <w:cols w:space="708"/>
           <w:docGrid w:linePitch="360"/>
         </w:sectPr>
       </w:pPr>
+      <w:r>
+        <w:tab/>
+      </w:r>
     </w:p>
     <w:p>
       <w:pPr>
@@ -955,12 +942,20 @@
     </w:p>
     <w:p>
       <w:pPr>
+        <w:jc w:val="right"/>
+        <w:rPr>
+          <w:rFonts w:ascii="Arial" w:hAnsi="Arial" w:cs="Arial"/>
+        </w:rPr>
+      </w:pPr>
+    </w:p>
+    <w:p>
+      <w:pPr>
         <w:pStyle w:val="Titre1"/>
         <w:rPr>
           <w:rFonts w:ascii="Arial" w:hAnsi="Arial" w:cs="Arial"/>
         </w:rPr>
       </w:pPr>
-      <w:bookmarkStart w:id="1" w:name="_Toc504056591"/>
+      <w:bookmarkStart w:id="0" w:name="_Toc504056591"/>
       <w:r>
         <w:rPr>
           <w:rFonts w:ascii="Arial" w:hAnsi="Arial" w:cs="Arial"/>
@@ -968,12 +963,112 @@
         <w:lastRenderedPageBreak/>
         <w:t>Présentation</w:t>
       </w:r>
+      <w:bookmarkEnd w:id="0"/>
+    </w:p>
+    <w:p>
+      <w:pPr>
+        <w:rPr>
+          <w:rFonts w:ascii="Arial" w:hAnsi="Arial" w:cs="Arial"/>
+        </w:rPr>
+      </w:pPr>
+    </w:p>
+    <w:p>
+      <w:pPr>
+        <w:spacing w:after="0" w:line="240" w:lineRule="auto"/>
+        <w:ind w:left="708"/>
+        <w:rPr>
+          <w:rFonts w:ascii="Arial" w:eastAsia="Times New Roman" w:hAnsi="Arial" w:cs="Arial"/>
+          <w:sz w:val="24"/>
+          <w:szCs w:val="24"/>
+          <w:lang w:eastAsia="fr-FR"/>
+        </w:rPr>
+      </w:pPr>
+      <w:r>
+        <w:rPr>
+          <w:rFonts w:ascii="Arial" w:eastAsia="Times New Roman" w:hAnsi="Arial" w:cs="Arial"/>
+          <w:sz w:val="24"/>
+          <w:szCs w:val="24"/>
+          <w:lang w:eastAsia="fr-FR"/>
+        </w:rPr>
+        <w:t xml:space="preserve">L’application a pour but d’aider les personnes porteuses d’un handicap physique. </w:t>
+      </w:r>
+    </w:p>
+    <w:p>
+      <w:pPr>
+        <w:spacing w:after="0" w:line="240" w:lineRule="auto"/>
+        <w:ind w:left="708"/>
+        <w:rPr>
+          <w:rFonts w:ascii="Arial" w:eastAsia="Times New Roman" w:hAnsi="Arial" w:cs="Arial"/>
+          <w:sz w:val="24"/>
+          <w:szCs w:val="24"/>
+          <w:lang w:eastAsia="fr-FR"/>
+        </w:rPr>
+      </w:pPr>
+      <w:r>
+        <w:rPr>
+          <w:rFonts w:ascii="Arial" w:eastAsia="Times New Roman" w:hAnsi="Arial" w:cs="Arial"/>
+          <w:sz w:val="24"/>
+          <w:szCs w:val="24"/>
+          <w:lang w:eastAsia="fr-FR"/>
+        </w:rPr>
+        <w:t>Elle consiste en un bouton qui serait mis sur les fauteuils roulant et qui permettrait l’envoi d’un message avec l</w:t>
+      </w:r>
+      <w:r>
+        <w:rPr>
+          <w:rFonts w:ascii="Arial" w:eastAsia="Times New Roman" w:hAnsi="Arial" w:cs="Arial"/>
+          <w:sz w:val="24"/>
+          <w:szCs w:val="24"/>
+          <w:lang w:eastAsia="fr-FR"/>
+        </w:rPr>
+        <w:t xml:space="preserve">a position </w:t>
+      </w:r>
+      <w:r>
+        <w:rPr>
+          <w:rFonts w:ascii="Arial" w:eastAsia="Times New Roman" w:hAnsi="Arial" w:cs="Arial"/>
+          <w:sz w:val="24"/>
+          <w:szCs w:val="24"/>
+          <w:lang w:eastAsia="fr-FR"/>
+        </w:rPr>
+        <w:t>grâce au téléphone relié en Bluetooth a ce dernier.</w:t>
+      </w:r>
+    </w:p>
+    <w:p>
+      <w:pPr>
+        <w:spacing w:after="0" w:line="240" w:lineRule="auto"/>
+        <w:rPr>
+          <w:rFonts w:ascii="Arial" w:eastAsia="Times New Roman" w:hAnsi="Arial" w:cs="Arial"/>
+          <w:sz w:val="24"/>
+          <w:szCs w:val="24"/>
+          <w:lang w:eastAsia="fr-FR"/>
+        </w:rPr>
+      </w:pPr>
+    </w:p>
+    <w:p>
+      <w:pPr>
+        <w:pStyle w:val="Titre1"/>
+        <w:rPr>
+          <w:rFonts w:ascii="Arial" w:eastAsia="Times New Roman" w:hAnsi="Arial" w:cs="Arial"/>
+          <w:lang w:eastAsia="fr-FR"/>
+        </w:rPr>
+      </w:pPr>
+      <w:bookmarkStart w:id="1" w:name="_Toc504056592"/>
+      <w:r>
+        <w:rPr>
+          <w:rFonts w:ascii="Arial" w:eastAsia="Times New Roman" w:hAnsi="Arial" w:cs="Arial"/>
+          <w:lang w:eastAsia="fr-FR"/>
+        </w:rPr>
+        <w:t>Cas d’utilisation</w:t>
+      </w:r>
       <w:bookmarkEnd w:id="1"/>
     </w:p>
     <w:p>
       <w:pPr>
-        <w:rPr>
-          <w:rFonts w:ascii="Arial" w:hAnsi="Arial" w:cs="Arial"/>
+        <w:spacing w:after="0" w:line="240" w:lineRule="auto"/>
+        <w:rPr>
+          <w:rFonts w:ascii="Arial" w:eastAsia="Times New Roman" w:hAnsi="Arial" w:cs="Arial"/>
+          <w:sz w:val="24"/>
+          <w:szCs w:val="24"/>
+          <w:lang w:eastAsia="fr-FR"/>
         </w:rPr>
       </w:pPr>
     </w:p>
@@ -995,7 +1090,7 @@
           <w:szCs w:val="24"/>
           <w:lang w:eastAsia="fr-FR"/>
         </w:rPr>
-        <w:t xml:space="preserve">L’application a pour but d’aider les personnes porteuses d’un handicap physique. </w:t>
+        <w:t>Fauteuil roulant n’a plus de batterie</w:t>
       </w:r>
     </w:p>
     <w:p>
@@ -1016,25 +1111,28 @@
           <w:szCs w:val="24"/>
           <w:lang w:eastAsia="fr-FR"/>
         </w:rPr>
-        <w:t>Elle consiste en un bouton qui serait mis sur les fauteuils roulant et qui permettrait l’envoi d’un message avec l</w:t>
-      </w:r>
-      <w:r>
-        <w:rPr>
-          <w:rFonts w:ascii="Arial" w:eastAsia="Times New Roman" w:hAnsi="Arial" w:cs="Arial"/>
-          <w:sz w:val="24"/>
-          <w:szCs w:val="24"/>
-          <w:lang w:eastAsia="fr-FR"/>
-        </w:rPr>
-        <w:t xml:space="preserve">a position </w:t>
-      </w:r>
-      <w:r>
-        <w:rPr>
-          <w:rFonts w:ascii="Arial" w:eastAsia="Times New Roman" w:hAnsi="Arial" w:cs="Arial"/>
-          <w:sz w:val="24"/>
-          <w:szCs w:val="24"/>
-          <w:lang w:eastAsia="fr-FR"/>
-        </w:rPr>
-        <w:t>grâce au téléphone relié en Bluetooth a ce dernier.</w:t>
+        <w:t>La personne à chuter</w:t>
+      </w:r>
+    </w:p>
+    <w:p>
+      <w:pPr>
+        <w:spacing w:after="0" w:line="240" w:lineRule="auto"/>
+        <w:ind w:left="708"/>
+        <w:rPr>
+          <w:rFonts w:ascii="Arial" w:eastAsia="Times New Roman" w:hAnsi="Arial" w:cs="Arial"/>
+          <w:sz w:val="24"/>
+          <w:szCs w:val="24"/>
+          <w:lang w:eastAsia="fr-FR"/>
+        </w:rPr>
+      </w:pPr>
+      <w:r>
+        <w:rPr>
+          <w:rFonts w:ascii="Arial" w:eastAsia="Times New Roman" w:hAnsi="Arial" w:cs="Arial"/>
+          <w:sz w:val="24"/>
+          <w:szCs w:val="24"/>
+          <w:lang w:eastAsia="fr-FR"/>
+        </w:rPr>
+        <w:t>La personne a besoin d’aide d’urgence</w:t>
       </w:r>
     </w:p>
     <w:p>
@@ -1056,195 +1154,115 @@
           <w:lang w:eastAsia="fr-FR"/>
         </w:rPr>
       </w:pPr>
-      <w:bookmarkStart w:id="2" w:name="_Toc504056592"/>
-      <w:r>
-        <w:rPr>
-          <w:rFonts w:ascii="Arial" w:eastAsia="Times New Roman" w:hAnsi="Arial" w:cs="Arial"/>
-          <w:lang w:eastAsia="fr-FR"/>
-        </w:rPr>
-        <w:t>Cas d’utilisation</w:t>
+      <w:bookmarkStart w:id="2" w:name="_Toc504056593"/>
+      <w:r>
+        <w:rPr>
+          <w:rFonts w:ascii="Arial" w:eastAsia="Times New Roman" w:hAnsi="Arial" w:cs="Arial"/>
+          <w:lang w:eastAsia="fr-FR"/>
+        </w:rPr>
+        <w:t>Matériel</w:t>
+      </w:r>
+      <w:r>
+        <w:rPr>
+          <w:rFonts w:ascii="Arial" w:eastAsia="Times New Roman" w:hAnsi="Arial" w:cs="Arial"/>
+          <w:lang w:eastAsia="fr-FR"/>
+        </w:rPr>
+        <w:t>s</w:t>
+      </w:r>
+      <w:r>
+        <w:rPr>
+          <w:rFonts w:ascii="Arial" w:eastAsia="Times New Roman" w:hAnsi="Arial" w:cs="Arial"/>
+          <w:lang w:eastAsia="fr-FR"/>
+        </w:rPr>
+        <w:t xml:space="preserve"> / logiciel</w:t>
+      </w:r>
+      <w:r>
+        <w:rPr>
+          <w:rFonts w:ascii="Arial" w:eastAsia="Times New Roman" w:hAnsi="Arial" w:cs="Arial"/>
+          <w:lang w:eastAsia="fr-FR"/>
+        </w:rPr>
+        <w:t>s / compétences</w:t>
+      </w:r>
+      <w:r>
+        <w:rPr>
+          <w:rFonts w:ascii="Arial" w:eastAsia="Times New Roman" w:hAnsi="Arial" w:cs="Arial"/>
+          <w:lang w:eastAsia="fr-FR"/>
+        </w:rPr>
+        <w:t xml:space="preserve"> utilisé</w:t>
       </w:r>
       <w:bookmarkEnd w:id="2"/>
-    </w:p>
-    <w:p>
-      <w:pPr>
-        <w:spacing w:after="0" w:line="240" w:lineRule="auto"/>
-        <w:rPr>
-          <w:rFonts w:ascii="Arial" w:eastAsia="Times New Roman" w:hAnsi="Arial" w:cs="Arial"/>
-          <w:sz w:val="24"/>
-          <w:szCs w:val="24"/>
-          <w:lang w:eastAsia="fr-FR"/>
-        </w:rPr>
-      </w:pPr>
-    </w:p>
-    <w:p>
-      <w:pPr>
-        <w:spacing w:after="0" w:line="240" w:lineRule="auto"/>
-        <w:ind w:left="708"/>
-        <w:rPr>
-          <w:rFonts w:ascii="Arial" w:eastAsia="Times New Roman" w:hAnsi="Arial" w:cs="Arial"/>
-          <w:sz w:val="24"/>
-          <w:szCs w:val="24"/>
-          <w:lang w:eastAsia="fr-FR"/>
-        </w:rPr>
-      </w:pPr>
-      <w:r>
-        <w:rPr>
-          <w:rFonts w:ascii="Arial" w:eastAsia="Times New Roman" w:hAnsi="Arial" w:cs="Arial"/>
-          <w:sz w:val="24"/>
-          <w:szCs w:val="24"/>
-          <w:lang w:eastAsia="fr-FR"/>
-        </w:rPr>
-        <w:t>Fauteuil roulant n’a plus de batterie</w:t>
-      </w:r>
-    </w:p>
-    <w:p>
-      <w:pPr>
-        <w:spacing w:after="0" w:line="240" w:lineRule="auto"/>
-        <w:ind w:left="708"/>
-        <w:rPr>
-          <w:rFonts w:ascii="Arial" w:eastAsia="Times New Roman" w:hAnsi="Arial" w:cs="Arial"/>
-          <w:sz w:val="24"/>
-          <w:szCs w:val="24"/>
-          <w:lang w:eastAsia="fr-FR"/>
-        </w:rPr>
-      </w:pPr>
-      <w:r>
-        <w:rPr>
-          <w:rFonts w:ascii="Arial" w:eastAsia="Times New Roman" w:hAnsi="Arial" w:cs="Arial"/>
-          <w:sz w:val="24"/>
-          <w:szCs w:val="24"/>
-          <w:lang w:eastAsia="fr-FR"/>
-        </w:rPr>
-        <w:t>La personne à chuter</w:t>
-      </w:r>
-    </w:p>
-    <w:p>
-      <w:pPr>
-        <w:spacing w:after="0" w:line="240" w:lineRule="auto"/>
-        <w:ind w:left="708"/>
-        <w:rPr>
-          <w:rFonts w:ascii="Arial" w:eastAsia="Times New Roman" w:hAnsi="Arial" w:cs="Arial"/>
-          <w:sz w:val="24"/>
-          <w:szCs w:val="24"/>
-          <w:lang w:eastAsia="fr-FR"/>
-        </w:rPr>
-      </w:pPr>
-      <w:r>
-        <w:rPr>
-          <w:rFonts w:ascii="Arial" w:eastAsia="Times New Roman" w:hAnsi="Arial" w:cs="Arial"/>
-          <w:sz w:val="24"/>
-          <w:szCs w:val="24"/>
-          <w:lang w:eastAsia="fr-FR"/>
-        </w:rPr>
-        <w:t>La personne a besoin d’aide d’urgence</w:t>
-      </w:r>
-    </w:p>
-    <w:p>
-      <w:pPr>
-        <w:spacing w:after="0" w:line="240" w:lineRule="auto"/>
-        <w:rPr>
-          <w:rFonts w:ascii="Arial" w:eastAsia="Times New Roman" w:hAnsi="Arial" w:cs="Arial"/>
-          <w:sz w:val="24"/>
-          <w:szCs w:val="24"/>
-          <w:lang w:eastAsia="fr-FR"/>
-        </w:rPr>
-      </w:pPr>
-    </w:p>
-    <w:p>
-      <w:pPr>
-        <w:pStyle w:val="Titre1"/>
-        <w:rPr>
-          <w:rFonts w:ascii="Arial" w:eastAsia="Times New Roman" w:hAnsi="Arial" w:cs="Arial"/>
-          <w:lang w:eastAsia="fr-FR"/>
-        </w:rPr>
-      </w:pPr>
-      <w:bookmarkStart w:id="3" w:name="_Toc504056593"/>
-      <w:r>
-        <w:rPr>
-          <w:rFonts w:ascii="Arial" w:eastAsia="Times New Roman" w:hAnsi="Arial" w:cs="Arial"/>
-          <w:lang w:eastAsia="fr-FR"/>
-        </w:rPr>
-        <w:t>Matériel</w:t>
-      </w:r>
-      <w:r>
-        <w:rPr>
-          <w:rFonts w:ascii="Arial" w:eastAsia="Times New Roman" w:hAnsi="Arial" w:cs="Arial"/>
-          <w:lang w:eastAsia="fr-FR"/>
-        </w:rPr>
-        <w:t xml:space="preserve"> / logiciel</w:t>
-      </w:r>
-      <w:r>
-        <w:rPr>
-          <w:rFonts w:ascii="Arial" w:eastAsia="Times New Roman" w:hAnsi="Arial" w:cs="Arial"/>
-          <w:lang w:eastAsia="fr-FR"/>
-        </w:rPr>
-        <w:t xml:space="preserve"> utilisé</w:t>
-      </w:r>
+      <w:r>
+        <w:rPr>
+          <w:rFonts w:ascii="Arial" w:eastAsia="Times New Roman" w:hAnsi="Arial" w:cs="Arial"/>
+          <w:lang w:eastAsia="fr-FR"/>
+        </w:rPr>
+        <w:t>es</w:t>
+      </w:r>
+    </w:p>
+    <w:p>
+      <w:pPr>
+        <w:spacing w:after="0" w:line="240" w:lineRule="auto"/>
+        <w:rPr>
+          <w:rFonts w:ascii="Arial" w:eastAsia="Times New Roman" w:hAnsi="Arial" w:cs="Arial"/>
+          <w:sz w:val="24"/>
+          <w:szCs w:val="24"/>
+          <w:lang w:eastAsia="fr-FR"/>
+        </w:rPr>
+      </w:pPr>
+    </w:p>
+    <w:p>
+      <w:pPr>
+        <w:spacing w:after="0" w:line="240" w:lineRule="auto"/>
+        <w:rPr>
+          <w:rFonts w:ascii="Arial" w:eastAsia="Times New Roman" w:hAnsi="Arial" w:cs="Arial"/>
+          <w:sz w:val="24"/>
+          <w:szCs w:val="24"/>
+          <w:lang w:eastAsia="fr-FR"/>
+        </w:rPr>
+      </w:pPr>
+      <w:r>
+        <w:rPr>
+          <w:rFonts w:ascii="Arial" w:eastAsia="Times New Roman" w:hAnsi="Arial" w:cs="Arial"/>
+          <w:sz w:val="24"/>
+          <w:szCs w:val="24"/>
+          <w:lang w:eastAsia="fr-FR"/>
+        </w:rPr>
+        <w:t>Pour l’application Android :</w:t>
+      </w:r>
+    </w:p>
+    <w:p>
+      <w:pPr>
+        <w:spacing w:after="0" w:line="240" w:lineRule="auto"/>
+        <w:rPr>
+          <w:rFonts w:ascii="Arial" w:eastAsia="Times New Roman" w:hAnsi="Arial" w:cs="Arial"/>
+          <w:sz w:val="24"/>
+          <w:szCs w:val="24"/>
+          <w:lang w:eastAsia="fr-FR"/>
+        </w:rPr>
+      </w:pPr>
+    </w:p>
+    <w:p>
+      <w:pPr>
+        <w:spacing w:after="0" w:line="240" w:lineRule="auto"/>
+        <w:ind w:firstLine="708"/>
+        <w:rPr>
+          <w:rFonts w:ascii="Arial" w:eastAsia="Times New Roman" w:hAnsi="Arial" w:cs="Arial"/>
+          <w:sz w:val="24"/>
+          <w:szCs w:val="24"/>
+          <w:lang w:eastAsia="fr-FR"/>
+        </w:rPr>
+      </w:pPr>
+      <w:r>
+        <w:rPr>
+          <w:rFonts w:ascii="Arial" w:eastAsia="Times New Roman" w:hAnsi="Arial" w:cs="Arial"/>
+          <w:sz w:val="24"/>
+          <w:szCs w:val="24"/>
+          <w:lang w:eastAsia="fr-FR"/>
+        </w:rPr>
+        <w:t>Android studio</w:t>
+      </w:r>
+      <w:bookmarkStart w:id="3" w:name="_GoBack"/>
       <w:bookmarkEnd w:id="3"/>
-    </w:p>
-    <w:p>
-      <w:pPr>
-        <w:spacing w:after="0" w:line="240" w:lineRule="auto"/>
-        <w:rPr>
-          <w:rFonts w:ascii="Arial" w:eastAsia="Times New Roman" w:hAnsi="Arial" w:cs="Arial"/>
-          <w:sz w:val="24"/>
-          <w:szCs w:val="24"/>
-          <w:lang w:eastAsia="fr-FR"/>
-        </w:rPr>
-      </w:pPr>
-    </w:p>
-    <w:p>
-      <w:pPr>
-        <w:spacing w:after="0" w:line="240" w:lineRule="auto"/>
-        <w:rPr>
-          <w:rFonts w:ascii="Arial" w:eastAsia="Times New Roman" w:hAnsi="Arial" w:cs="Arial"/>
-          <w:sz w:val="24"/>
-          <w:szCs w:val="24"/>
-          <w:lang w:eastAsia="fr-FR"/>
-        </w:rPr>
-      </w:pPr>
-      <w:r>
-        <w:rPr>
-          <w:rFonts w:ascii="Arial" w:eastAsia="Times New Roman" w:hAnsi="Arial" w:cs="Arial"/>
-          <w:sz w:val="24"/>
-          <w:szCs w:val="24"/>
-          <w:lang w:eastAsia="fr-FR"/>
-        </w:rPr>
-        <w:t>Pour l’application Android :</w:t>
-      </w:r>
-    </w:p>
-    <w:p>
-      <w:pPr>
-        <w:spacing w:after="0" w:line="240" w:lineRule="auto"/>
-        <w:rPr>
-          <w:rFonts w:ascii="Arial" w:eastAsia="Times New Roman" w:hAnsi="Arial" w:cs="Arial"/>
-          <w:sz w:val="24"/>
-          <w:szCs w:val="24"/>
-          <w:lang w:eastAsia="fr-FR"/>
-        </w:rPr>
-      </w:pPr>
-    </w:p>
-    <w:p>
-      <w:pPr>
-        <w:spacing w:after="0" w:line="240" w:lineRule="auto"/>
-        <w:ind w:firstLine="708"/>
-        <w:rPr>
-          <w:rFonts w:ascii="Arial" w:eastAsia="Times New Roman" w:hAnsi="Arial" w:cs="Arial"/>
-          <w:sz w:val="24"/>
-          <w:szCs w:val="24"/>
-          <w:lang w:eastAsia="fr-FR"/>
-        </w:rPr>
-      </w:pPr>
-      <w:r>
-        <w:rPr>
-          <w:rFonts w:ascii="Arial" w:eastAsia="Times New Roman" w:hAnsi="Arial" w:cs="Arial"/>
-          <w:sz w:val="24"/>
-          <w:szCs w:val="24"/>
-          <w:lang w:eastAsia="fr-FR"/>
-        </w:rPr>
-        <w:t>Android studio</w:t>
-      </w:r>
     </w:p>
     <w:p>
       <w:pPr>
@@ -2058,7 +2076,7 @@
                     </pic:cNvPicPr>
                   </pic:nvPicPr>
                   <pic:blipFill>
-                    <a:blip r:embed="rId11" cstate="print">
+                    <a:blip r:embed="rId9" cstate="print">
                       <a:extLst>
                         <a:ext uri="{28A0092B-C50C-407E-A947-70E740481C1C}">
                           <a14:useLocalDpi xmlns:a14="http://schemas.microsoft.com/office/drawing/2010/main" val="0"/>
@@ -2486,7 +2504,7 @@
                     </pic:cNvPicPr>
                   </pic:nvPicPr>
                   <pic:blipFill>
-                    <a:blip r:embed="rId12">
+                    <a:blip r:embed="rId10">
                       <a:extLst>
                         <a:ext uri="{28A0092B-C50C-407E-A947-70E740481C1C}">
                           <a14:useLocalDpi xmlns:a14="http://schemas.microsoft.com/office/drawing/2010/main" val="0"/>
@@ -2764,7 +2782,7 @@
                     </pic:cNvPicPr>
                   </pic:nvPicPr>
                   <pic:blipFill>
-                    <a:blip r:embed="rId13">
+                    <a:blip r:embed="rId11">
                       <a:extLst>
                         <a:ext uri="{28A0092B-C50C-407E-A947-70E740481C1C}">
                           <a14:useLocalDpi xmlns:a14="http://schemas.microsoft.com/office/drawing/2010/main" val="0"/>
@@ -2946,7 +2964,7 @@
                     <pic:cNvPicPr/>
                   </pic:nvPicPr>
                   <pic:blipFill>
-                    <a:blip r:embed="rId14"/>
+                    <a:blip r:embed="rId12"/>
                     <a:stretch>
                       <a:fillRect/>
                     </a:stretch>
@@ -3264,7 +3282,7 @@
           <w:lang w:eastAsia="fr-FR"/>
         </w:rPr>
       </w:pPr>
-      <w:hyperlink r:id="rId15" w:history="1">
+      <w:hyperlink r:id="rId13" w:history="1">
         <w:r>
           <w:rPr>
             <w:rStyle w:val="Lienhypertexte"/>
@@ -3362,7 +3380,7 @@
           <w:lang w:val="en-GB" w:eastAsia="fr-FR"/>
         </w:rPr>
       </w:pPr>
-      <w:hyperlink r:id="rId16" w:history="1">
+      <w:hyperlink r:id="rId14" w:history="1">
         <w:r>
           <w:rPr>
             <w:rStyle w:val="Lienhypertexte"/>
@@ -3444,7 +3462,7 @@
           <w:lang w:eastAsia="fr-FR"/>
         </w:rPr>
       </w:pPr>
-      <w:hyperlink r:id="rId17" w:history="1">
+      <w:hyperlink r:id="rId15" w:history="1">
         <w:r>
           <w:rPr>
             <w:rStyle w:val="Lienhypertexte"/>
@@ -3560,7 +3578,7 @@
           <w:lang w:eastAsia="fr-FR"/>
         </w:rPr>
       </w:pPr>
-      <w:hyperlink r:id="rId18" w:history="1">
+      <w:hyperlink r:id="rId16" w:history="1">
         <w:r>
           <w:rPr>
             <w:rStyle w:val="Lienhypertexte"/>
@@ -3658,7 +3676,7 @@
           <w:lang w:eastAsia="fr-FR"/>
         </w:rPr>
       </w:pPr>
-      <w:hyperlink r:id="rId19" w:history="1">
+      <w:hyperlink r:id="rId17" w:history="1">
         <w:r>
           <w:rPr>
             <w:rStyle w:val="Lienhypertexte"/>
@@ -3770,7 +3788,7 @@
           <w:lang w:eastAsia="fr-FR"/>
         </w:rPr>
       </w:pPr>
-      <w:hyperlink r:id="rId20" w:history="1">
+      <w:hyperlink r:id="rId18" w:history="1">
         <w:r>
           <w:rPr>
             <w:rStyle w:val="Lienhypertexte"/>
@@ -3843,7 +3861,7 @@
           <w:lang w:eastAsia="fr-FR"/>
         </w:rPr>
       </w:pPr>
-      <w:hyperlink r:id="rId21" w:history="1">
+      <w:hyperlink r:id="rId19" w:history="1">
         <w:r>
           <w:rPr>
             <w:rStyle w:val="Lienhypertexte"/>
@@ -3971,9 +3989,113 @@
         </w:rPr>
       </w:pPr>
     </w:p>
+    <w:p>
+      <w:pPr>
+        <w:rPr>
+          <w:lang w:eastAsia="fr-FR"/>
+        </w:rPr>
+      </w:pPr>
+    </w:p>
+    <w:p>
+      <w:pPr>
+        <w:rPr>
+          <w:lang w:eastAsia="fr-FR"/>
+        </w:rPr>
+      </w:pPr>
+    </w:p>
+    <w:p>
+      <w:pPr>
+        <w:rPr>
+          <w:lang w:eastAsia="fr-FR"/>
+        </w:rPr>
+      </w:pPr>
+    </w:p>
+    <w:p>
+      <w:pPr>
+        <w:rPr>
+          <w:lang w:eastAsia="fr-FR"/>
+        </w:rPr>
+      </w:pPr>
+    </w:p>
+    <w:p>
+      <w:pPr>
+        <w:pStyle w:val="Titre1"/>
+        <w:rPr>
+          <w:rFonts w:ascii="Arial" w:hAnsi="Arial" w:cs="Arial"/>
+          <w:lang w:eastAsia="fr-FR"/>
+        </w:rPr>
+      </w:pPr>
+      <w:r>
+        <w:rPr>
+          <w:rFonts w:ascii="Arial" w:hAnsi="Arial" w:cs="Arial"/>
+          <w:lang w:eastAsia="fr-FR"/>
+        </w:rPr>
+        <w:lastRenderedPageBreak/>
+        <w:t>Installation de l’Arduino nano</w:t>
+      </w:r>
+    </w:p>
+    <w:p>
+      <w:pPr>
+        <w:rPr>
+          <w:lang w:eastAsia="fr-FR"/>
+        </w:rPr>
+      </w:pPr>
+    </w:p>
+    <w:p>
+      <w:pPr>
+        <w:ind w:firstLine="708"/>
+        <w:rPr>
+          <w:lang w:eastAsia="fr-FR"/>
+        </w:rPr>
+      </w:pPr>
+      <w:r>
+        <w:rPr>
+          <w:lang w:eastAsia="fr-FR"/>
+        </w:rPr>
+        <w:t xml:space="preserve">Pour </w:t>
+      </w:r>
+      <w:r>
+        <w:rPr>
+          <w:lang w:eastAsia="fr-FR"/>
+        </w:rPr>
+        <w:t>l’Arduino</w:t>
+      </w:r>
+      <w:r>
+        <w:rPr>
+          <w:lang w:eastAsia="fr-FR"/>
+        </w:rPr>
+        <w:t xml:space="preserve"> nano conseillé ici il vous faudra installer ce driver :</w:t>
+      </w:r>
+    </w:p>
+    <w:p>
+      <w:pPr>
+        <w:ind w:left="1410"/>
+        <w:rPr>
+          <w:lang w:eastAsia="fr-FR"/>
+        </w:rPr>
+      </w:pPr>
+      <w:hyperlink r:id="rId20" w:history="1">
+        <w:r>
+          <w:rPr>
+            <w:rStyle w:val="Lienhypertexte"/>
+            <w:lang w:eastAsia="fr-FR"/>
+          </w:rPr>
+          <w:t>https://www.telechargerlespilotes.fr/driver-windows-pour-dccduino-nano-v3-0-atmega328-ch340g/</w:t>
+        </w:r>
+      </w:hyperlink>
+      <w:r>
+        <w:rPr>
+          <w:lang w:eastAsia="fr-FR"/>
+        </w:rPr>
+        <w:t xml:space="preserve"> </w:t>
+      </w:r>
+    </w:p>
     <w:sectPr>
+      <w:headerReference w:type="default" r:id="rId21"/>
+      <w:footerReference w:type="default" r:id="rId22"/>
       <w:pgSz w:w="11906" w:h="16838"/>
       <w:pgMar w:top="1417" w:right="1417" w:bottom="1417" w:left="1417" w:header="708" w:footer="708" w:gutter="0"/>
+      <w:pgNumType w:start="1"/>
       <w:cols w:space="708"/>
       <w:docGrid w:linePitch="360"/>
     </w:sectPr>
@@ -4021,8 +4143,8 @@
       <w:tblLook w:val="04A0" w:firstRow="1" w:lastRow="0" w:firstColumn="1" w:lastColumn="0" w:noHBand="0" w:noVBand="1"/>
     </w:tblPr>
     <w:tblGrid>
-      <w:gridCol w:w="13304"/>
-      <w:gridCol w:w="700"/>
+      <w:gridCol w:w="8618"/>
+      <w:gridCol w:w="454"/>
     </w:tblGrid>
     <w:tr>
       <w:trPr>
@@ -4041,14 +4163,13 @@
             </w:rPr>
             <w:alias w:val="Auteur"/>
             <w:tag w:val=""/>
-            <w:id w:val="1534539408"/>
+            <w:id w:val="-493024232"/>
             <w:placeholder>
-              <w:docPart w:val="AE6B5D495A77467D807B77240820FAF4"/>
+              <w:docPart w:val="20B68797E4DB4D379B72FE92F173E38D"/>
             </w:placeholder>
             <w:dataBinding w:prefixMappings="xmlns:ns0='http://purl.org/dc/elements/1.1/' xmlns:ns1='http://schemas.openxmlformats.org/package/2006/metadata/core-properties' " w:xpath="/ns1:coreProperties[1]/ns0:creator[1]" w:storeItemID="{6C3C8BC8-F283-45AE-878A-BAB7291924A1}"/>
             <w:text/>
           </w:sdtPr>
-          <w:sdtEndPr/>
           <w:sdtContent>
             <w:p>
               <w:pPr>
@@ -4107,7 +4228,7 @@
               <w:noProof/>
               <w:color w:val="FFFFFF" w:themeColor="background1"/>
             </w:rPr>
-            <w:t>2</w:t>
+            <w:t>8</w:t>
           </w:r>
           <w:r>
             <w:rPr>
@@ -5057,7 +5178,7 @@
   <w:docParts>
     <w:docPart>
       <w:docPartPr>
-        <w:name w:val="AE6B5D495A77467D807B77240820FAF4"/>
+        <w:name w:val="20B68797E4DB4D379B72FE92F173E38D"/>
         <w:category>
           <w:name w:val="Général"/>
           <w:gallery w:val="placeholder"/>
@@ -5068,12 +5189,12 @@
         <w:behaviors>
           <w:behavior w:val="content"/>
         </w:behaviors>
-        <w:guid w:val="{35268C40-71EA-44AA-863C-0BC7C6D1FBF1}"/>
+        <w:guid w:val="{0A323D44-EDAB-434A-82BB-432625F80F47}"/>
       </w:docPartPr>
       <w:docPartBody>
         <w:p>
           <w:pPr>
-            <w:pStyle w:val="AE6B5D495A77467D807B77240820FAF4"/>
+            <w:pStyle w:val="20B68797E4DB4D379B72FE92F173E38D"/>
           </w:pPr>
           <w:r>
             <w:rPr>
@@ -5103,7 +5224,7 @@
     <w:charset w:val="00"/>
     <w:family w:val="roman"/>
     <w:pitch w:val="variable"/>
-    <w:sig w:usb0="E0002EFF" w:usb1="C000785B" w:usb2="00000009" w:usb3="00000000" w:csb0="000001FF" w:csb1="00000000"/>
+    <w:sig w:usb0="E0002AFF" w:usb1="C0007841" w:usb2="00000009" w:usb3="00000000" w:csb0="000001FF" w:csb1="00000000"/>
   </w:font>
   <w:font w:name="Courier New">
     <w:panose1 w:val="02070309020205020404"/>
@@ -5124,14 +5245,14 @@
     <w:charset w:val="00"/>
     <w:family w:val="swiss"/>
     <w:pitch w:val="variable"/>
-    <w:sig w:usb0="E0002AFF" w:usb1="C000247B" w:usb2="00000009" w:usb3="00000000" w:csb0="000001FF" w:csb1="00000000"/>
+    <w:sig w:usb0="E0002AFF" w:usb1="4000ACFF" w:usb2="00000001" w:usb3="00000000" w:csb0="000001FF" w:csb1="00000000"/>
   </w:font>
   <w:font w:name="Calibri Light">
     <w:panose1 w:val="020F0302020204030204"/>
     <w:charset w:val="00"/>
     <w:family w:val="swiss"/>
     <w:pitch w:val="variable"/>
-    <w:sig w:usb0="E0002AFF" w:usb1="C000247B" w:usb2="00000009" w:usb3="00000000" w:csb0="000001FF" w:csb1="00000000"/>
+    <w:sig w:usb0="A0002AEF" w:usb1="4000207B" w:usb2="00000000" w:usb3="00000000" w:csb0="000001FF" w:csb1="00000000"/>
   </w:font>
   <w:font w:name="Segoe UI">
     <w:panose1 w:val="020B0502040204020203"/>
@@ -5152,7 +5273,7 @@
     <w:charset w:val="00"/>
     <w:family w:val="swiss"/>
     <w:pitch w:val="variable"/>
-    <w:sig w:usb0="E0002EFF" w:usb1="C0007843" w:usb2="00000009" w:usb3="00000000" w:csb0="000001FF" w:csb1="00000000"/>
+    <w:sig w:usb0="E0002AFF" w:usb1="C0007843" w:usb2="00000009" w:usb3="00000000" w:csb0="000001FF" w:csb1="00000000"/>
   </w:font>
 </w:fonts>
 </file>
@@ -5175,7 +5296,9 @@
   <w:rsids>
     <w:rsidRoot w:val="00BA4BCD"/>
     <w:rsid w:val="00185B11"/>
+    <w:rsid w:val="004C243D"/>
     <w:rsid w:val="00BA4BCD"/>
+    <w:rsid w:val="00C30DF0"/>
     <w:rsid w:val="00C56796"/>
     <w:rsid w:val="00E0526E"/>
   </w:rsids>
@@ -5629,6 +5752,18 @@
     <w:name w:val="AE6B5D495A77467D807B77240820FAF4"/>
     <w:rsid w:val="00BA4BCD"/>
   </w:style>
+  <w:style w:type="paragraph" w:customStyle="1" w:styleId="AED7DC504F0A4B22BD012B29D2F32931">
+    <w:name w:val="AED7DC504F0A4B22BD012B29D2F32931"/>
+    <w:rsid w:val="00C30DF0"/>
+  </w:style>
+  <w:style w:type="paragraph" w:customStyle="1" w:styleId="20B68797E4DB4D379B72FE92F173E38D">
+    <w:name w:val="20B68797E4DB4D379B72FE92F173E38D"/>
+    <w:rsid w:val="00C30DF0"/>
+  </w:style>
+  <w:style w:type="paragraph" w:customStyle="1" w:styleId="E17E8D438A5442A79D5B19C8B526764F">
+    <w:name w:val="E17E8D438A5442A79D5B19C8B526764F"/>
+    <w:rsid w:val="00C30DF0"/>
+  </w:style>
 </w:styles>
 </file>
 
@@ -5939,7 +6074,7 @@
 </file>
 
 <file path=customXml/itemProps1.xml><?xml version="1.0" encoding="utf-8"?>
-<ds:datastoreItem xmlns:ds="http://schemas.openxmlformats.org/officeDocument/2006/customXml" ds:itemID="{0984CC72-BDCE-4BD6-AA3E-E91B0762FF94}">
+<ds:datastoreItem xmlns:ds="http://schemas.openxmlformats.org/officeDocument/2006/customXml" ds:itemID="{31BEBEBE-184D-4C3E-8298-9686578F6937}">
   <ds:schemaRefs>
     <ds:schemaRef ds:uri="http://schemas.openxmlformats.org/officeDocument/2006/bibliography"/>
   </ds:schemaRefs>

</xml_diff>